<commit_message>
finished the report for hw4 region merging
</commit_message>
<xml_diff>
--- a/hw4_LoG_DoG_and_region_merging/report.docx
+++ b/hw4_LoG_DoG_and_region_merging/report.docx
@@ -56,16 +56,38 @@
       </w:r>
       <w:r>
         <w:rPr/>
-        <w:t>Problem 1 A)</w:t>
-      </w:r>
-    </w:p>
-    <w:p>
-      <w:pPr>
-        <w:pStyle w:val="Normal"/>
-        <w:rPr/>
-      </w:pPr>
-      <w:r>
-        <w:rPr/>
+        <w:t>P</w:t>
+      </w:r>
+      <w:r>
+        <w:rPr/>
+        <w:t xml:space="preserve">roblem 1 </w:t>
+      </w:r>
+      <w:r>
+        <w:rPr/>
+        <w:t>DoG LoG</w:t>
+      </w:r>
+      <w:r>
+        <w:rPr/>
+        <w:t xml:space="preserve"> </w:t>
+      </w:r>
+    </w:p>
+    <w:p>
+      <w:pPr>
+        <w:pStyle w:val="Normal"/>
+        <w:rPr/>
+      </w:pPr>
+      <w:r>
+        <w:rPr/>
+      </w:r>
+    </w:p>
+    <w:p>
+      <w:pPr>
+        <w:pStyle w:val="Normal"/>
+        <w:rPr/>
+      </w:pPr>
+      <w:r>
+        <w:rPr/>
+        <w:t>A)</w:t>
       </w:r>
     </w:p>
     <w:p>
@@ -96,15 +118,6 @@
       <w:r>
         <w:rPr/>
         <w:t>original image</w:t>
-      </w:r>
-    </w:p>
-    <w:p>
-      <w:pPr>
-        <w:pStyle w:val="Normal"/>
-        <w:rPr/>
-      </w:pPr>
-      <w:r>
-        <w:rPr/>
       </w:r>
     </w:p>
     <w:p>
@@ -654,7 +667,11 @@
       </w:r>
       <w:r>
         <w:rPr/>
-        <w:t>C continued..</w:t>
+        <w:t>C</w:t>
+      </w:r>
+      <w:r>
+        <w:rPr/>
+        <w:t xml:space="preserve"> continued..</w:t>
       </w:r>
     </w:p>
     <w:p>
@@ -1032,7 +1049,11 @@
       </w:r>
       <w:r>
         <w:rPr/>
-        <w:t>D continued.. Zero crossing of LoG</w:t>
+        <w:t>D</w:t>
+      </w:r>
+      <w:r>
+        <w:rPr/>
+        <w:t xml:space="preserve"> continued.. Zero crossing of LoG</w:t>
       </w:r>
     </w:p>
     <w:p>
@@ -1080,6 +1101,1468 @@
       <w:r>
         <w:rPr/>
         <w:t>in the previous step(above image)</w:t>
+      </w:r>
+    </w:p>
+    <w:p>
+      <w:pPr>
+        <w:pStyle w:val="Normal"/>
+        <w:rPr/>
+      </w:pPr>
+      <w:r>
+        <w:rPr/>
+      </w:r>
+    </w:p>
+    <w:p>
+      <w:pPr>
+        <w:pStyle w:val="Normal"/>
+        <w:rPr/>
+      </w:pPr>
+      <w:r>
+        <w:rPr/>
+      </w:r>
+    </w:p>
+    <w:p>
+      <w:pPr>
+        <w:pStyle w:val="Normal"/>
+        <w:rPr/>
+      </w:pPr>
+      <w:r>
+        <w:rPr/>
+      </w:r>
+    </w:p>
+    <w:p>
+      <w:pPr>
+        <w:pStyle w:val="Normal"/>
+        <w:rPr/>
+      </w:pPr>
+      <w:r>
+        <w:rPr/>
+      </w:r>
+    </w:p>
+    <w:p>
+      <w:pPr>
+        <w:pStyle w:val="Normal"/>
+        <w:rPr/>
+      </w:pPr>
+      <w:r>
+        <w:rPr/>
+      </w:r>
+    </w:p>
+    <w:p>
+      <w:pPr>
+        <w:pStyle w:val="Normal"/>
+        <w:rPr/>
+      </w:pPr>
+      <w:r>
+        <w:rPr/>
+      </w:r>
+    </w:p>
+    <w:p>
+      <w:pPr>
+        <w:pStyle w:val="Normal"/>
+        <w:rPr/>
+      </w:pPr>
+      <w:r>
+        <w:rPr/>
+      </w:r>
+    </w:p>
+    <w:p>
+      <w:pPr>
+        <w:pStyle w:val="Normal"/>
+        <w:rPr/>
+      </w:pPr>
+      <w:r>
+        <w:rPr/>
+      </w:r>
+    </w:p>
+    <w:p>
+      <w:pPr>
+        <w:pStyle w:val="Normal"/>
+        <w:rPr/>
+      </w:pPr>
+      <w:r>
+        <w:rPr/>
+      </w:r>
+    </w:p>
+    <w:p>
+      <w:pPr>
+        <w:pStyle w:val="Normal"/>
+        <w:rPr/>
+      </w:pPr>
+      <w:r>
+        <w:rPr/>
+      </w:r>
+    </w:p>
+    <w:p>
+      <w:pPr>
+        <w:pStyle w:val="Normal"/>
+        <w:rPr/>
+      </w:pPr>
+      <w:r>
+        <w:rPr/>
+      </w:r>
+    </w:p>
+    <w:p>
+      <w:pPr>
+        <w:pStyle w:val="Normal"/>
+        <w:rPr/>
+      </w:pPr>
+      <w:r>
+        <w:drawing>
+          <wp:anchor behindDoc="0" distT="0" distB="0" distL="0" distR="0" simplePos="0" locked="0" layoutInCell="1" allowOverlap="1" relativeHeight="8">
+            <wp:simplePos x="0" y="0"/>
+            <wp:positionH relativeFrom="column">
+              <wp:posOffset>3114675</wp:posOffset>
+            </wp:positionH>
+            <wp:positionV relativeFrom="paragraph">
+              <wp:posOffset>151765</wp:posOffset>
+            </wp:positionV>
+            <wp:extent cx="2201545" cy="1629410"/>
+            <wp:effectExtent l="0" t="0" r="0" b="0"/>
+            <wp:wrapSquare wrapText="largest"/>
+            <wp:docPr id="7" name="Image7" descr=""/>
+            <wp:cNvGraphicFramePr>
+              <a:graphicFrameLocks xmlns:a="http://schemas.openxmlformats.org/drawingml/2006/main" noChangeAspect="1"/>
+            </wp:cNvGraphicFramePr>
+            <a:graphic xmlns:a="http://schemas.openxmlformats.org/drawingml/2006/main">
+              <a:graphicData uri="http://schemas.openxmlformats.org/drawingml/2006/picture">
+                <pic:pic xmlns:pic="http://schemas.openxmlformats.org/drawingml/2006/picture">
+                  <pic:nvPicPr>
+                    <pic:cNvPr id="7" name="Image7" descr=""/>
+                    <pic:cNvPicPr>
+                      <a:picLocks noChangeAspect="1" noChangeArrowheads="1"/>
+                    </pic:cNvPicPr>
+                  </pic:nvPicPr>
+                  <pic:blipFill>
+                    <a:blip r:embed="rId8"/>
+                    <a:stretch>
+                      <a:fillRect/>
+                    </a:stretch>
+                  </pic:blipFill>
+                  <pic:spPr bwMode="auto">
+                    <a:xfrm>
+                      <a:off x="0" y="0"/>
+                      <a:ext cx="2201545" cy="1629410"/>
+                    </a:xfrm>
+                    <a:prstGeom prst="rect">
+                      <a:avLst/>
+                    </a:prstGeom>
+                  </pic:spPr>
+                </pic:pic>
+              </a:graphicData>
+            </a:graphic>
+          </wp:anchor>
+        </w:drawing>
+      </w:r>
+      <w:r>
+        <w:rPr/>
+        <w:t>Problem 2 Region Merging</w:t>
+      </w:r>
+    </w:p>
+    <w:p>
+      <w:pPr>
+        <w:pStyle w:val="Normal"/>
+        <w:rPr/>
+      </w:pPr>
+      <w:r>
+        <w:rPr/>
+      </w:r>
+    </w:p>
+    <w:p>
+      <w:pPr>
+        <w:pStyle w:val="Normal"/>
+        <w:rPr/>
+      </w:pPr>
+      <w:r>
+        <w:rPr/>
+      </w:r>
+    </w:p>
+    <w:p>
+      <w:pPr>
+        <w:pStyle w:val="Normal"/>
+        <w:rPr/>
+      </w:pPr>
+      <w:r>
+        <w:rPr/>
+        <w:t>Original Image</w:t>
+      </w:r>
+    </w:p>
+    <w:p>
+      <w:pPr>
+        <w:pStyle w:val="Normal"/>
+        <w:rPr/>
+      </w:pPr>
+      <w:r>
+        <w:rPr/>
+      </w:r>
+    </w:p>
+    <w:p>
+      <w:pPr>
+        <w:pStyle w:val="Normal"/>
+        <w:rPr/>
+      </w:pPr>
+      <w:r>
+        <w:rPr/>
+      </w:r>
+    </w:p>
+    <w:p>
+      <w:pPr>
+        <w:pStyle w:val="Normal"/>
+        <w:rPr/>
+      </w:pPr>
+      <w:r>
+        <w:rPr/>
+      </w:r>
+    </w:p>
+    <w:p>
+      <w:pPr>
+        <w:pStyle w:val="Normal"/>
+        <w:rPr/>
+      </w:pPr>
+      <w:r>
+        <w:rPr/>
+      </w:r>
+    </w:p>
+    <w:p>
+      <w:pPr>
+        <w:pStyle w:val="Normal"/>
+        <w:rPr/>
+      </w:pPr>
+      <w:r>
+        <w:rPr/>
+      </w:r>
+    </w:p>
+    <w:p>
+      <w:pPr>
+        <w:pStyle w:val="Normal"/>
+        <w:rPr/>
+      </w:pPr>
+      <w:r>
+        <w:rPr/>
+      </w:r>
+    </w:p>
+    <w:p>
+      <w:pPr>
+        <w:pStyle w:val="Normal"/>
+        <w:rPr/>
+      </w:pPr>
+      <w:r>
+        <w:rPr/>
+      </w:r>
+    </w:p>
+    <w:p>
+      <w:pPr>
+        <w:pStyle w:val="Normal"/>
+        <w:rPr/>
+      </w:pPr>
+      <w:r>
+        <w:rPr/>
+      </w:r>
+    </w:p>
+    <w:p>
+      <w:pPr>
+        <w:pStyle w:val="Normal"/>
+        <w:rPr/>
+      </w:pPr>
+      <w:r>
+        <w:rPr/>
+      </w:r>
+    </w:p>
+    <w:p>
+      <w:pPr>
+        <w:pStyle w:val="Normal"/>
+        <w:rPr/>
+      </w:pPr>
+      <w:r>
+        <w:rPr/>
+      </w:r>
+    </w:p>
+    <w:p>
+      <w:pPr>
+        <w:pStyle w:val="Normal"/>
+        <w:rPr/>
+      </w:pPr>
+      <w:r>
+        <w:rPr/>
+      </w:r>
+    </w:p>
+    <w:p>
+      <w:pPr>
+        <w:pStyle w:val="Normal"/>
+        <w:rPr/>
+      </w:pPr>
+      <w:r>
+        <w:rPr/>
+      </w:r>
+    </w:p>
+    <w:p>
+      <w:pPr>
+        <w:pStyle w:val="Normal"/>
+        <w:rPr/>
+      </w:pPr>
+      <w:r>
+        <w:rPr/>
+      </w:r>
+    </w:p>
+    <w:p>
+      <w:pPr>
+        <w:pStyle w:val="Normal"/>
+        <w:rPr/>
+      </w:pPr>
+      <w:r>
+        <w:rPr/>
+      </w:r>
+    </w:p>
+    <w:p>
+      <w:pPr>
+        <w:pStyle w:val="Normal"/>
+        <w:rPr/>
+      </w:pPr>
+      <w:r>
+        <w:rPr/>
+        <w:drawing>
+          <wp:anchor behindDoc="0" distT="0" distB="0" distL="0" distR="0" simplePos="0" locked="0" layoutInCell="1" allowOverlap="1" relativeHeight="9">
+            <wp:simplePos x="0" y="0"/>
+            <wp:positionH relativeFrom="column">
+              <wp:posOffset>731520</wp:posOffset>
+            </wp:positionH>
+            <wp:positionV relativeFrom="paragraph">
+              <wp:posOffset>132080</wp:posOffset>
+            </wp:positionV>
+            <wp:extent cx="6162040" cy="4344670"/>
+            <wp:effectExtent l="0" t="0" r="0" b="0"/>
+            <wp:wrapSquare wrapText="largest"/>
+            <wp:docPr id="8" name="Image8" descr=""/>
+            <wp:cNvGraphicFramePr>
+              <a:graphicFrameLocks xmlns:a="http://schemas.openxmlformats.org/drawingml/2006/main" noChangeAspect="1"/>
+            </wp:cNvGraphicFramePr>
+            <a:graphic xmlns:a="http://schemas.openxmlformats.org/drawingml/2006/main">
+              <a:graphicData uri="http://schemas.openxmlformats.org/drawingml/2006/picture">
+                <pic:pic xmlns:pic="http://schemas.openxmlformats.org/drawingml/2006/picture">
+                  <pic:nvPicPr>
+                    <pic:cNvPr id="8" name="Image8" descr=""/>
+                    <pic:cNvPicPr>
+                      <a:picLocks noChangeAspect="1" noChangeArrowheads="1"/>
+                    </pic:cNvPicPr>
+                  </pic:nvPicPr>
+                  <pic:blipFill>
+                    <a:blip r:embed="rId9"/>
+                    <a:stretch>
+                      <a:fillRect/>
+                    </a:stretch>
+                  </pic:blipFill>
+                  <pic:spPr bwMode="auto">
+                    <a:xfrm>
+                      <a:off x="0" y="0"/>
+                      <a:ext cx="6162040" cy="4344670"/>
+                    </a:xfrm>
+                    <a:prstGeom prst="rect">
+                      <a:avLst/>
+                    </a:prstGeom>
+                  </pic:spPr>
+                </pic:pic>
+              </a:graphicData>
+            </a:graphic>
+          </wp:anchor>
+        </w:drawing>
+      </w:r>
+    </w:p>
+    <w:p>
+      <w:pPr>
+        <w:pStyle w:val="Normal"/>
+        <w:rPr/>
+      </w:pPr>
+      <w:r>
+        <w:rPr/>
+        <w:t>Crack Edge Image</w:t>
+      </w:r>
+    </w:p>
+    <w:p>
+      <w:pPr>
+        <w:pStyle w:val="Normal"/>
+        <w:rPr/>
+      </w:pPr>
+      <w:r>
+        <w:rPr/>
+      </w:r>
+    </w:p>
+    <w:p>
+      <w:pPr>
+        <w:pStyle w:val="Normal"/>
+        <w:rPr/>
+      </w:pPr>
+      <w:r>
+        <w:rPr/>
+      </w:r>
+    </w:p>
+    <w:p>
+      <w:pPr>
+        <w:pStyle w:val="Normal"/>
+        <w:rPr/>
+      </w:pPr>
+      <w:r>
+        <w:rPr/>
+      </w:r>
+    </w:p>
+    <w:p>
+      <w:pPr>
+        <w:pStyle w:val="Normal"/>
+        <w:rPr/>
+      </w:pPr>
+      <w:r>
+        <w:rPr/>
+      </w:r>
+    </w:p>
+    <w:p>
+      <w:pPr>
+        <w:pStyle w:val="Normal"/>
+        <w:rPr/>
+      </w:pPr>
+      <w:r>
+        <w:rPr/>
+      </w:r>
+    </w:p>
+    <w:p>
+      <w:pPr>
+        <w:pStyle w:val="Normal"/>
+        <w:rPr/>
+      </w:pPr>
+      <w:r>
+        <w:rPr/>
+      </w:r>
+    </w:p>
+    <w:p>
+      <w:pPr>
+        <w:pStyle w:val="Normal"/>
+        <w:rPr/>
+      </w:pPr>
+      <w:r>
+        <w:rPr/>
+      </w:r>
+    </w:p>
+    <w:p>
+      <w:pPr>
+        <w:pStyle w:val="Normal"/>
+        <w:rPr/>
+      </w:pPr>
+      <w:r>
+        <w:rPr/>
+      </w:r>
+    </w:p>
+    <w:p>
+      <w:pPr>
+        <w:pStyle w:val="Normal"/>
+        <w:rPr/>
+      </w:pPr>
+      <w:r>
+        <w:rPr/>
+      </w:r>
+    </w:p>
+    <w:p>
+      <w:pPr>
+        <w:pStyle w:val="Normal"/>
+        <w:rPr/>
+      </w:pPr>
+      <w:r>
+        <w:rPr/>
+      </w:r>
+    </w:p>
+    <w:p>
+      <w:pPr>
+        <w:pStyle w:val="Normal"/>
+        <w:rPr/>
+      </w:pPr>
+      <w:r>
+        <w:rPr/>
+      </w:r>
+    </w:p>
+    <w:p>
+      <w:pPr>
+        <w:pStyle w:val="Normal"/>
+        <w:rPr/>
+      </w:pPr>
+      <w:r>
+        <w:rPr/>
+      </w:r>
+    </w:p>
+    <w:p>
+      <w:pPr>
+        <w:pStyle w:val="Normal"/>
+        <w:rPr/>
+      </w:pPr>
+      <w:r>
+        <w:rPr/>
+      </w:r>
+    </w:p>
+    <w:p>
+      <w:pPr>
+        <w:pStyle w:val="Normal"/>
+        <w:rPr/>
+      </w:pPr>
+      <w:r>
+        <w:rPr/>
+      </w:r>
+    </w:p>
+    <w:p>
+      <w:pPr>
+        <w:pStyle w:val="Normal"/>
+        <w:rPr/>
+      </w:pPr>
+      <w:r>
+        <w:rPr/>
+      </w:r>
+    </w:p>
+    <w:p>
+      <w:pPr>
+        <w:pStyle w:val="Normal"/>
+        <w:rPr/>
+      </w:pPr>
+      <w:r>
+        <w:rPr/>
+      </w:r>
+    </w:p>
+    <w:p>
+      <w:pPr>
+        <w:pStyle w:val="Normal"/>
+        <w:rPr/>
+      </w:pPr>
+      <w:r>
+        <w:rPr/>
+      </w:r>
+    </w:p>
+    <w:p>
+      <w:pPr>
+        <w:pStyle w:val="Normal"/>
+        <w:rPr/>
+      </w:pPr>
+      <w:r>
+        <w:rPr/>
+      </w:r>
+    </w:p>
+    <w:p>
+      <w:pPr>
+        <w:pStyle w:val="Normal"/>
+        <w:rPr/>
+      </w:pPr>
+      <w:r>
+        <w:rPr/>
+      </w:r>
+    </w:p>
+    <w:p>
+      <w:pPr>
+        <w:pStyle w:val="Normal"/>
+        <w:rPr/>
+      </w:pPr>
+      <w:r>
+        <w:rPr/>
+      </w:r>
+    </w:p>
+    <w:p>
+      <w:pPr>
+        <w:pStyle w:val="Normal"/>
+        <w:rPr/>
+      </w:pPr>
+      <w:r>
+        <w:rPr/>
+      </w:r>
+    </w:p>
+    <w:p>
+      <w:pPr>
+        <w:pStyle w:val="Normal"/>
+        <w:rPr/>
+      </w:pPr>
+      <w:r>
+        <w:rPr/>
+      </w:r>
+    </w:p>
+    <w:p>
+      <w:pPr>
+        <w:pStyle w:val="Normal"/>
+        <w:rPr/>
+      </w:pPr>
+      <w:r>
+        <w:rPr/>
+      </w:r>
+    </w:p>
+    <w:p>
+      <w:pPr>
+        <w:pStyle w:val="Normal"/>
+        <w:rPr/>
+      </w:pPr>
+      <w:r>
+        <w:rPr/>
+      </w:r>
+    </w:p>
+    <w:p>
+      <w:pPr>
+        <w:pStyle w:val="Normal"/>
+        <w:rPr/>
+      </w:pPr>
+      <w:r>
+        <w:rPr/>
+      </w:r>
+    </w:p>
+    <w:p>
+      <w:pPr>
+        <w:pStyle w:val="Normal"/>
+        <w:rPr/>
+      </w:pPr>
+      <w:r>
+        <w:rPr/>
+      </w:r>
+    </w:p>
+    <w:p>
+      <w:pPr>
+        <w:pStyle w:val="Normal"/>
+        <w:rPr/>
+      </w:pPr>
+      <w:r>
+        <w:rPr/>
+      </w:r>
+    </w:p>
+    <w:p>
+      <w:pPr>
+        <w:pStyle w:val="Normal"/>
+        <w:rPr/>
+      </w:pPr>
+      <w:r>
+        <w:rPr/>
+      </w:r>
+    </w:p>
+    <w:p>
+      <w:pPr>
+        <w:pStyle w:val="Normal"/>
+        <w:rPr/>
+      </w:pPr>
+      <w:r>
+        <w:rPr/>
+      </w:r>
+    </w:p>
+    <w:p>
+      <w:pPr>
+        <w:pStyle w:val="Normal"/>
+        <w:rPr/>
+      </w:pPr>
+      <w:r>
+        <w:drawing>
+          <wp:anchor behindDoc="0" distT="0" distB="0" distL="0" distR="0" simplePos="0" locked="0" layoutInCell="1" allowOverlap="1" relativeHeight="10">
+            <wp:simplePos x="0" y="0"/>
+            <wp:positionH relativeFrom="column">
+              <wp:posOffset>42545</wp:posOffset>
+            </wp:positionH>
+            <wp:positionV relativeFrom="paragraph">
+              <wp:posOffset>300355</wp:posOffset>
+            </wp:positionV>
+            <wp:extent cx="6332220" cy="4464050"/>
+            <wp:effectExtent l="0" t="0" r="0" b="0"/>
+            <wp:wrapSquare wrapText="largest"/>
+            <wp:docPr id="9" name="Image9" descr=""/>
+            <wp:cNvGraphicFramePr>
+              <a:graphicFrameLocks xmlns:a="http://schemas.openxmlformats.org/drawingml/2006/main" noChangeAspect="1"/>
+            </wp:cNvGraphicFramePr>
+            <a:graphic xmlns:a="http://schemas.openxmlformats.org/drawingml/2006/main">
+              <a:graphicData uri="http://schemas.openxmlformats.org/drawingml/2006/picture">
+                <pic:pic xmlns:pic="http://schemas.openxmlformats.org/drawingml/2006/picture">
+                  <pic:nvPicPr>
+                    <pic:cNvPr id="9" name="Image9" descr=""/>
+                    <pic:cNvPicPr>
+                      <a:picLocks noChangeAspect="1" noChangeArrowheads="1"/>
+                    </pic:cNvPicPr>
+                  </pic:nvPicPr>
+                  <pic:blipFill>
+                    <a:blip r:embed="rId10"/>
+                    <a:stretch>
+                      <a:fillRect/>
+                    </a:stretch>
+                  </pic:blipFill>
+                  <pic:spPr bwMode="auto">
+                    <a:xfrm>
+                      <a:off x="0" y="0"/>
+                      <a:ext cx="6332220" cy="4464050"/>
+                    </a:xfrm>
+                    <a:prstGeom prst="rect">
+                      <a:avLst/>
+                    </a:prstGeom>
+                  </pic:spPr>
+                </pic:pic>
+              </a:graphicData>
+            </a:graphic>
+          </wp:anchor>
+        </w:drawing>
+      </w:r>
+      <w:r>
+        <w:rPr/>
+        <w:t>Threshold 150</w:t>
+      </w:r>
+    </w:p>
+    <w:p>
+      <w:pPr>
+        <w:pStyle w:val="Normal"/>
+        <w:rPr/>
+      </w:pPr>
+      <w:r>
+        <w:rPr/>
+      </w:r>
+    </w:p>
+    <w:p>
+      <w:pPr>
+        <w:pStyle w:val="Normal"/>
+        <w:rPr/>
+      </w:pPr>
+      <w:r>
+        <w:rPr/>
+      </w:r>
+    </w:p>
+    <w:p>
+      <w:pPr>
+        <w:pStyle w:val="Normal"/>
+        <w:rPr/>
+      </w:pPr>
+      <w:r>
+        <w:rPr/>
+      </w:r>
+    </w:p>
+    <w:p>
+      <w:pPr>
+        <w:pStyle w:val="Normal"/>
+        <w:rPr/>
+      </w:pPr>
+      <w:r>
+        <w:rPr/>
+      </w:r>
+    </w:p>
+    <w:p>
+      <w:pPr>
+        <w:pStyle w:val="Normal"/>
+        <w:rPr/>
+      </w:pPr>
+      <w:r>
+        <w:rPr/>
+      </w:r>
+    </w:p>
+    <w:p>
+      <w:pPr>
+        <w:pStyle w:val="Normal"/>
+        <w:rPr/>
+      </w:pPr>
+      <w:r>
+        <w:rPr/>
+      </w:r>
+    </w:p>
+    <w:p>
+      <w:pPr>
+        <w:pStyle w:val="Normal"/>
+        <w:rPr/>
+      </w:pPr>
+      <w:r>
+        <w:rPr/>
+      </w:r>
+    </w:p>
+    <w:p>
+      <w:pPr>
+        <w:pStyle w:val="Normal"/>
+        <w:rPr/>
+      </w:pPr>
+      <w:r>
+        <w:rPr/>
+      </w:r>
+    </w:p>
+    <w:p>
+      <w:pPr>
+        <w:pStyle w:val="Normal"/>
+        <w:rPr/>
+      </w:pPr>
+      <w:r>
+        <w:rPr/>
+      </w:r>
+    </w:p>
+    <w:p>
+      <w:pPr>
+        <w:pStyle w:val="Normal"/>
+        <w:rPr/>
+      </w:pPr>
+      <w:r>
+        <w:rPr/>
+      </w:r>
+    </w:p>
+    <w:p>
+      <w:pPr>
+        <w:pStyle w:val="Normal"/>
+        <w:rPr/>
+      </w:pPr>
+      <w:r>
+        <w:rPr/>
+      </w:r>
+    </w:p>
+    <w:p>
+      <w:pPr>
+        <w:pStyle w:val="Normal"/>
+        <w:rPr/>
+      </w:pPr>
+      <w:r>
+        <w:rPr/>
+      </w:r>
+    </w:p>
+    <w:p>
+      <w:pPr>
+        <w:pStyle w:val="Normal"/>
+        <w:rPr/>
+      </w:pPr>
+      <w:r>
+        <w:rPr/>
+      </w:r>
+    </w:p>
+    <w:p>
+      <w:pPr>
+        <w:pStyle w:val="Normal"/>
+        <w:rPr/>
+      </w:pPr>
+      <w:r>
+        <w:rPr/>
+      </w:r>
+    </w:p>
+    <w:p>
+      <w:pPr>
+        <w:pStyle w:val="Normal"/>
+        <w:rPr/>
+      </w:pPr>
+      <w:r>
+        <w:rPr/>
+      </w:r>
+    </w:p>
+    <w:p>
+      <w:pPr>
+        <w:pStyle w:val="Normal"/>
+        <w:rPr/>
+      </w:pPr>
+      <w:r>
+        <w:rPr/>
+      </w:r>
+    </w:p>
+    <w:p>
+      <w:pPr>
+        <w:pStyle w:val="Normal"/>
+        <w:rPr/>
+      </w:pPr>
+      <w:r>
+        <w:rPr/>
+      </w:r>
+    </w:p>
+    <w:p>
+      <w:pPr>
+        <w:pStyle w:val="Normal"/>
+        <w:rPr/>
+      </w:pPr>
+      <w:r>
+        <w:rPr/>
+      </w:r>
+    </w:p>
+    <w:p>
+      <w:pPr>
+        <w:pStyle w:val="Normal"/>
+        <w:rPr/>
+      </w:pPr>
+      <w:r>
+        <w:rPr/>
+      </w:r>
+    </w:p>
+    <w:p>
+      <w:pPr>
+        <w:pStyle w:val="Normal"/>
+        <w:rPr/>
+      </w:pPr>
+      <w:r>
+        <w:rPr/>
+      </w:r>
+    </w:p>
+    <w:p>
+      <w:pPr>
+        <w:pStyle w:val="Normal"/>
+        <w:rPr/>
+      </w:pPr>
+      <w:r>
+        <w:rPr/>
+      </w:r>
+    </w:p>
+    <w:p>
+      <w:pPr>
+        <w:pStyle w:val="Normal"/>
+        <w:rPr/>
+      </w:pPr>
+      <w:r>
+        <w:rPr/>
+        <w:t>Threshold 180</w:t>
+      </w:r>
+    </w:p>
+    <w:p>
+      <w:pPr>
+        <w:pStyle w:val="Normal"/>
+        <w:rPr/>
+      </w:pPr>
+      <w:r>
+        <w:rPr/>
+      </w:r>
+    </w:p>
+    <w:p>
+      <w:pPr>
+        <w:pStyle w:val="Normal"/>
+        <w:rPr/>
+      </w:pPr>
+      <w:r>
+        <w:rPr/>
+        <w:drawing>
+          <wp:anchor behindDoc="0" distT="0" distB="0" distL="0" distR="0" simplePos="0" locked="0" layoutInCell="1" allowOverlap="1" relativeHeight="11">
+            <wp:simplePos x="0" y="0"/>
+            <wp:positionH relativeFrom="column">
+              <wp:align>center</wp:align>
+            </wp:positionH>
+            <wp:positionV relativeFrom="paragraph">
+              <wp:posOffset>635</wp:posOffset>
+            </wp:positionV>
+            <wp:extent cx="6332220" cy="4464050"/>
+            <wp:effectExtent l="0" t="0" r="0" b="0"/>
+            <wp:wrapSquare wrapText="largest"/>
+            <wp:docPr id="10" name="Image10" descr=""/>
+            <wp:cNvGraphicFramePr>
+              <a:graphicFrameLocks xmlns:a="http://schemas.openxmlformats.org/drawingml/2006/main" noChangeAspect="1"/>
+            </wp:cNvGraphicFramePr>
+            <a:graphic xmlns:a="http://schemas.openxmlformats.org/drawingml/2006/main">
+              <a:graphicData uri="http://schemas.openxmlformats.org/drawingml/2006/picture">
+                <pic:pic xmlns:pic="http://schemas.openxmlformats.org/drawingml/2006/picture">
+                  <pic:nvPicPr>
+                    <pic:cNvPr id="10" name="Image10" descr=""/>
+                    <pic:cNvPicPr>
+                      <a:picLocks noChangeAspect="1" noChangeArrowheads="1"/>
+                    </pic:cNvPicPr>
+                  </pic:nvPicPr>
+                  <pic:blipFill>
+                    <a:blip r:embed="rId11"/>
+                    <a:stretch>
+                      <a:fillRect/>
+                    </a:stretch>
+                  </pic:blipFill>
+                  <pic:spPr bwMode="auto">
+                    <a:xfrm>
+                      <a:off x="0" y="0"/>
+                      <a:ext cx="6332220" cy="4464050"/>
+                    </a:xfrm>
+                    <a:prstGeom prst="rect">
+                      <a:avLst/>
+                    </a:prstGeom>
+                  </pic:spPr>
+                </pic:pic>
+              </a:graphicData>
+            </a:graphic>
+          </wp:anchor>
+        </w:drawing>
+      </w:r>
+    </w:p>
+    <w:p>
+      <w:pPr>
+        <w:pStyle w:val="Normal"/>
+        <w:rPr/>
+      </w:pPr>
+      <w:r>
+        <w:rPr/>
+      </w:r>
+    </w:p>
+    <w:p>
+      <w:pPr>
+        <w:pStyle w:val="Normal"/>
+        <w:rPr/>
+      </w:pPr>
+      <w:r>
+        <w:rPr/>
+      </w:r>
+    </w:p>
+    <w:p>
+      <w:pPr>
+        <w:pStyle w:val="Normal"/>
+        <w:rPr/>
+      </w:pPr>
+      <w:r>
+        <w:rPr/>
+      </w:r>
+    </w:p>
+    <w:p>
+      <w:pPr>
+        <w:pStyle w:val="Normal"/>
+        <w:rPr/>
+      </w:pPr>
+      <w:r>
+        <w:rPr/>
+      </w:r>
+    </w:p>
+    <w:p>
+      <w:pPr>
+        <w:pStyle w:val="Normal"/>
+        <w:rPr/>
+      </w:pPr>
+      <w:r>
+        <w:rPr/>
+      </w:r>
+    </w:p>
+    <w:p>
+      <w:pPr>
+        <w:pStyle w:val="Normal"/>
+        <w:rPr/>
+      </w:pPr>
+      <w:r>
+        <w:rPr/>
+      </w:r>
+    </w:p>
+    <w:p>
+      <w:pPr>
+        <w:pStyle w:val="Normal"/>
+        <w:rPr/>
+      </w:pPr>
+      <w:r>
+        <w:rPr/>
+      </w:r>
+    </w:p>
+    <w:p>
+      <w:pPr>
+        <w:pStyle w:val="Normal"/>
+        <w:rPr/>
+      </w:pPr>
+      <w:r>
+        <w:rPr/>
+      </w:r>
+    </w:p>
+    <w:p>
+      <w:pPr>
+        <w:pStyle w:val="Normal"/>
+        <w:rPr/>
+      </w:pPr>
+      <w:r>
+        <w:rPr/>
+      </w:r>
+    </w:p>
+    <w:p>
+      <w:pPr>
+        <w:pStyle w:val="Normal"/>
+        <w:rPr/>
+      </w:pPr>
+      <w:r>
+        <w:rPr/>
+      </w:r>
+    </w:p>
+    <w:p>
+      <w:pPr>
+        <w:pStyle w:val="Normal"/>
+        <w:rPr/>
+      </w:pPr>
+      <w:r>
+        <w:rPr/>
+      </w:r>
+    </w:p>
+    <w:p>
+      <w:pPr>
+        <w:pStyle w:val="Normal"/>
+        <w:rPr/>
+      </w:pPr>
+      <w:r>
+        <w:rPr/>
+      </w:r>
+    </w:p>
+    <w:p>
+      <w:pPr>
+        <w:pStyle w:val="Normal"/>
+        <w:rPr/>
+      </w:pPr>
+      <w:r>
+        <w:rPr/>
+      </w:r>
+    </w:p>
+    <w:p>
+      <w:pPr>
+        <w:pStyle w:val="Normal"/>
+        <w:rPr/>
+      </w:pPr>
+      <w:r>
+        <w:rPr/>
+      </w:r>
+    </w:p>
+    <w:p>
+      <w:pPr>
+        <w:pStyle w:val="Normal"/>
+        <w:rPr/>
+      </w:pPr>
+      <w:r>
+        <w:rPr/>
+      </w:r>
+    </w:p>
+    <w:p>
+      <w:pPr>
+        <w:pStyle w:val="Normal"/>
+        <w:rPr/>
+      </w:pPr>
+      <w:r>
+        <w:rPr/>
+      </w:r>
+    </w:p>
+    <w:p>
+      <w:pPr>
+        <w:pStyle w:val="Normal"/>
+        <w:rPr/>
+      </w:pPr>
+      <w:r>
+        <w:rPr/>
+      </w:r>
+    </w:p>
+    <w:p>
+      <w:pPr>
+        <w:pStyle w:val="Normal"/>
+        <w:rPr/>
+      </w:pPr>
+      <w:r>
+        <w:rPr/>
+      </w:r>
+    </w:p>
+    <w:p>
+      <w:pPr>
+        <w:pStyle w:val="Normal"/>
+        <w:rPr/>
+      </w:pPr>
+      <w:r>
+        <w:rPr/>
+      </w:r>
+    </w:p>
+    <w:p>
+      <w:pPr>
+        <w:pStyle w:val="Normal"/>
+        <w:rPr/>
+      </w:pPr>
+      <w:r>
+        <w:rPr/>
+      </w:r>
+    </w:p>
+    <w:p>
+      <w:pPr>
+        <w:pStyle w:val="Normal"/>
+        <w:rPr/>
+      </w:pPr>
+      <w:r>
+        <w:drawing>
+          <wp:anchor behindDoc="0" distT="0" distB="0" distL="0" distR="0" simplePos="0" locked="0" layoutInCell="1" allowOverlap="1" relativeHeight="12">
+            <wp:simplePos x="0" y="0"/>
+            <wp:positionH relativeFrom="column">
+              <wp:posOffset>0</wp:posOffset>
+            </wp:positionH>
+            <wp:positionV relativeFrom="paragraph">
+              <wp:posOffset>417195</wp:posOffset>
+            </wp:positionV>
+            <wp:extent cx="6332220" cy="4464050"/>
+            <wp:effectExtent l="0" t="0" r="0" b="0"/>
+            <wp:wrapSquare wrapText="largest"/>
+            <wp:docPr id="11" name="Image11" descr=""/>
+            <wp:cNvGraphicFramePr>
+              <a:graphicFrameLocks xmlns:a="http://schemas.openxmlformats.org/drawingml/2006/main" noChangeAspect="1"/>
+            </wp:cNvGraphicFramePr>
+            <a:graphic xmlns:a="http://schemas.openxmlformats.org/drawingml/2006/main">
+              <a:graphicData uri="http://schemas.openxmlformats.org/drawingml/2006/picture">
+                <pic:pic xmlns:pic="http://schemas.openxmlformats.org/drawingml/2006/picture">
+                  <pic:nvPicPr>
+                    <pic:cNvPr id="11" name="Image11" descr=""/>
+                    <pic:cNvPicPr>
+                      <a:picLocks noChangeAspect="1" noChangeArrowheads="1"/>
+                    </pic:cNvPicPr>
+                  </pic:nvPicPr>
+                  <pic:blipFill>
+                    <a:blip r:embed="rId12"/>
+                    <a:stretch>
+                      <a:fillRect/>
+                    </a:stretch>
+                  </pic:blipFill>
+                  <pic:spPr bwMode="auto">
+                    <a:xfrm>
+                      <a:off x="0" y="0"/>
+                      <a:ext cx="6332220" cy="4464050"/>
+                    </a:xfrm>
+                    <a:prstGeom prst="rect">
+                      <a:avLst/>
+                    </a:prstGeom>
+                  </pic:spPr>
+                </pic:pic>
+              </a:graphicData>
+            </a:graphic>
+          </wp:anchor>
+        </w:drawing>
+      </w:r>
+      <w:r>
+        <w:rPr/>
+        <w:t>Threshold 200</w:t>
+      </w:r>
+    </w:p>
+    <w:p>
+      <w:pPr>
+        <w:pStyle w:val="Normal"/>
+        <w:rPr/>
+      </w:pPr>
+      <w:r>
+        <w:rPr/>
+      </w:r>
+    </w:p>
+    <w:p>
+      <w:pPr>
+        <w:pStyle w:val="Normal"/>
+        <w:rPr/>
+      </w:pPr>
+      <w:r>
+        <w:rPr/>
+      </w:r>
+    </w:p>
+    <w:p>
+      <w:pPr>
+        <w:pStyle w:val="Normal"/>
+        <w:rPr/>
+      </w:pPr>
+      <w:r>
+        <w:rPr/>
+      </w:r>
+    </w:p>
+    <w:p>
+      <w:pPr>
+        <w:pStyle w:val="Normal"/>
+        <w:rPr/>
+      </w:pPr>
+      <w:r>
+        <w:rPr/>
+      </w:r>
+    </w:p>
+    <w:p>
+      <w:pPr>
+        <w:pStyle w:val="Normal"/>
+        <w:rPr/>
+      </w:pPr>
+      <w:r>
+        <w:rPr/>
+      </w:r>
+    </w:p>
+    <w:p>
+      <w:pPr>
+        <w:pStyle w:val="Normal"/>
+        <w:rPr/>
+      </w:pPr>
+      <w:r>
+        <w:rPr/>
+      </w:r>
+    </w:p>
+    <w:p>
+      <w:pPr>
+        <w:pStyle w:val="Normal"/>
+        <w:rPr/>
+      </w:pPr>
+      <w:r>
+        <w:rPr/>
+      </w:r>
+    </w:p>
+    <w:p>
+      <w:pPr>
+        <w:pStyle w:val="Normal"/>
+        <w:rPr/>
+      </w:pPr>
+      <w:r>
+        <w:rPr/>
+      </w:r>
+    </w:p>
+    <w:p>
+      <w:pPr>
+        <w:pStyle w:val="Normal"/>
+        <w:rPr/>
+      </w:pPr>
+      <w:r>
+        <w:rPr/>
+      </w:r>
+    </w:p>
+    <w:p>
+      <w:pPr>
+        <w:pStyle w:val="Normal"/>
+        <w:rPr/>
+      </w:pPr>
+      <w:r>
+        <w:rPr/>
+      </w:r>
+    </w:p>
+    <w:p>
+      <w:pPr>
+        <w:pStyle w:val="Normal"/>
+        <w:rPr/>
+      </w:pPr>
+      <w:r>
+        <w:rPr/>
+      </w:r>
+    </w:p>
+    <w:p>
+      <w:pPr>
+        <w:pStyle w:val="Normal"/>
+        <w:rPr/>
+      </w:pPr>
+      <w:r>
+        <w:rPr/>
+      </w:r>
+    </w:p>
+    <w:p>
+      <w:pPr>
+        <w:pStyle w:val="Normal"/>
+        <w:rPr/>
+      </w:pPr>
+      <w:r>
+        <w:rPr/>
+      </w:r>
+    </w:p>
+    <w:p>
+      <w:pPr>
+        <w:pStyle w:val="Normal"/>
+        <w:rPr/>
+      </w:pPr>
+      <w:r>
+        <w:rPr/>
+      </w:r>
+    </w:p>
+    <w:p>
+      <w:pPr>
+        <w:pStyle w:val="Normal"/>
+        <w:rPr/>
+      </w:pPr>
+      <w:r>
+        <w:rPr/>
+      </w:r>
+    </w:p>
+    <w:p>
+      <w:pPr>
+        <w:pStyle w:val="Normal"/>
+        <w:rPr/>
+      </w:pPr>
+      <w:r>
+        <w:rPr/>
+      </w:r>
+    </w:p>
+    <w:p>
+      <w:pPr>
+        <w:pStyle w:val="Normal"/>
+        <w:rPr/>
+      </w:pPr>
+      <w:r>
+        <w:rPr/>
+      </w:r>
+    </w:p>
+    <w:p>
+      <w:pPr>
+        <w:pStyle w:val="Normal"/>
+        <w:rPr/>
+      </w:pPr>
+      <w:r>
+        <w:rPr/>
+      </w:r>
+    </w:p>
+    <w:p>
+      <w:pPr>
+        <w:pStyle w:val="Normal"/>
+        <w:rPr/>
+      </w:pPr>
+      <w:r>
+        <w:rPr/>
+      </w:r>
+    </w:p>
+    <w:p>
+      <w:pPr>
+        <w:pStyle w:val="Normal"/>
+        <w:rPr/>
+      </w:pPr>
+      <w:r>
+        <w:rPr/>
+      </w:r>
+    </w:p>
+    <w:p>
+      <w:pPr>
+        <w:pStyle w:val="Normal"/>
+        <w:rPr/>
+      </w:pPr>
+      <w:r>
+        <w:rPr/>
+      </w:r>
+    </w:p>
+    <w:p>
+      <w:pPr>
+        <w:pStyle w:val="Normal"/>
+        <w:rPr/>
+      </w:pPr>
+      <w:r>
+        <w:rPr/>
+      </w:r>
+    </w:p>
+    <w:p>
+      <w:pPr>
+        <w:pStyle w:val="Normal"/>
+        <w:rPr/>
+      </w:pPr>
+      <w:r>
+        <w:rPr/>
+        <w:t>Threshold 220</w:t>
+      </w:r>
+    </w:p>
+    <w:p>
+      <w:pPr>
+        <w:pStyle w:val="Normal"/>
+        <w:rPr/>
+      </w:pPr>
+      <w:r>
+        <w:rPr/>
+      </w:r>
+    </w:p>
+    <w:p>
+      <w:pPr>
+        <w:pStyle w:val="Normal"/>
+        <w:rPr/>
+      </w:pPr>
+      <w:r>
+        <w:rPr/>
+        <w:drawing>
+          <wp:anchor behindDoc="0" distT="0" distB="0" distL="0" distR="0" simplePos="0" locked="0" layoutInCell="1" allowOverlap="1" relativeHeight="13">
+            <wp:simplePos x="0" y="0"/>
+            <wp:positionH relativeFrom="column">
+              <wp:align>center</wp:align>
+            </wp:positionH>
+            <wp:positionV relativeFrom="paragraph">
+              <wp:posOffset>635</wp:posOffset>
+            </wp:positionV>
+            <wp:extent cx="6332220" cy="4464050"/>
+            <wp:effectExtent l="0" t="0" r="0" b="0"/>
+            <wp:wrapSquare wrapText="largest"/>
+            <wp:docPr id="12" name="Image12" descr=""/>
+            <wp:cNvGraphicFramePr>
+              <a:graphicFrameLocks xmlns:a="http://schemas.openxmlformats.org/drawingml/2006/main" noChangeAspect="1"/>
+            </wp:cNvGraphicFramePr>
+            <a:graphic xmlns:a="http://schemas.openxmlformats.org/drawingml/2006/main">
+              <a:graphicData uri="http://schemas.openxmlformats.org/drawingml/2006/picture">
+                <pic:pic xmlns:pic="http://schemas.openxmlformats.org/drawingml/2006/picture">
+                  <pic:nvPicPr>
+                    <pic:cNvPr id="12" name="Image12" descr=""/>
+                    <pic:cNvPicPr>
+                      <a:picLocks noChangeAspect="1" noChangeArrowheads="1"/>
+                    </pic:cNvPicPr>
+                  </pic:nvPicPr>
+                  <pic:blipFill>
+                    <a:blip r:embed="rId13"/>
+                    <a:stretch>
+                      <a:fillRect/>
+                    </a:stretch>
+                  </pic:blipFill>
+                  <pic:spPr bwMode="auto">
+                    <a:xfrm>
+                      <a:off x="0" y="0"/>
+                      <a:ext cx="6332220" cy="4464050"/>
+                    </a:xfrm>
+                    <a:prstGeom prst="rect">
+                      <a:avLst/>
+                    </a:prstGeom>
+                  </pic:spPr>
+                </pic:pic>
+              </a:graphicData>
+            </a:graphic>
+          </wp:anchor>
+        </w:drawing>
       </w:r>
     </w:p>
     <w:sectPr>
@@ -1089,6 +2572,7 @@
       <w:pgNumType w:fmt="decimal"/>
       <w:formProt w:val="false"/>
       <w:textDirection w:val="lrTb"/>
+      <w:docGrid w:type="default" w:linePitch="240" w:charSpace="4294961151"/>
     </w:sectPr>
   </w:body>
 </w:document>
@@ -1100,15 +2584,12 @@
     <w:rPrDefault>
       <w:rPr>
         <w:rFonts w:ascii="Liberation Serif" w:hAnsi="Liberation Serif" w:eastAsia="Noto Sans CJK SC Regular" w:cs="FreeSans"/>
-        <w:sz w:val="24"/>
         <w:szCs w:val="24"/>
         <w:lang w:val="en-US" w:eastAsia="zh-CN" w:bidi="hi-IN"/>
       </w:rPr>
     </w:rPrDefault>
     <w:pPrDefault>
-      <w:pPr>
-        <w:widowControl/>
-      </w:pPr>
+      <w:pPr/>
     </w:pPrDefault>
   </w:docDefaults>
   <w:style w:type="paragraph" w:styleId="Normal">
@@ -1116,10 +2597,12 @@
     <w:qFormat/>
     <w:pPr>
       <w:widowControl/>
+      <w:bidi w:val="0"/>
+      <w:jc w:val="left"/>
     </w:pPr>
     <w:rPr>
       <w:rFonts w:ascii="Liberation Serif" w:hAnsi="Liberation Serif" w:eastAsia="Noto Sans CJK SC Regular" w:cs="FreeSans"/>
-      <w:color w:val="auto"/>
+      <w:color w:val="00000A"/>
       <w:sz w:val="24"/>
       <w:szCs w:val="24"/>
       <w:lang w:val="en-US" w:eastAsia="zh-CN" w:bidi="hi-IN"/>

</xml_diff>

<commit_message>
SSD doesn't give disparity...
</commit_message>
<xml_diff>
--- a/hw4_LoG_DoG_and_region_merging/report.docx
+++ b/hw4_LoG_DoG_and_region_merging/report.docx
@@ -1674,11 +1674,7 @@
       </w:pPr>
       <w:r>
         <w:rPr/>
-        <w:t>Crack Edge Image</w:t>
-      </w:r>
-      <w:r>
-        <w:rPr/>
-        <w:t>(536 x 800)</w:t>
+        <w:t>Crack Edge Image(536 x 800)</w:t>
       </w:r>
     </w:p>
     <w:p>
@@ -2164,7 +2160,6 @@
         <w:rPr/>
       </w:pPr>
       <w:r>
-        <w:rPr/>
         <w:drawing>
           <wp:anchor behindDoc="0" distT="0" distB="0" distL="0" distR="0" simplePos="0" locked="0" layoutInCell="1" allowOverlap="1" relativeHeight="13">
             <wp:simplePos x="0" y="0"/>
@@ -2213,7 +2208,11 @@
       </w:r>
       <w:r>
         <w:rPr/>
-        <w:t>Threshold 150</w:t>
+        <w:t>T</w:t>
+      </w:r>
+      <w:r>
+        <w:rPr/>
+        <w:t>hreshold 150</w:t>
       </w:r>
     </w:p>
     <w:p>
@@ -2923,34 +2922,14 @@
         <w:rPr/>
       </w:pPr>
       <w:r>
-        <w:rPr/>
-        <w:t>Threshold 220</w:t>
-      </w:r>
-    </w:p>
-    <w:p>
-      <w:pPr>
-        <w:pStyle w:val="Normal"/>
-        <w:rPr/>
-      </w:pPr>
-      <w:r>
-        <w:rPr/>
-      </w:r>
-    </w:p>
-    <w:p>
-      <w:pPr>
-        <w:pStyle w:val="Normal"/>
-        <w:rPr/>
-      </w:pPr>
-      <w:r>
-        <w:rPr/>
         <w:drawing>
           <wp:anchor behindDoc="0" distT="0" distB="0" distL="0" distR="0" simplePos="0" locked="0" layoutInCell="1" allowOverlap="1" relativeHeight="12">
             <wp:simplePos x="0" y="0"/>
             <wp:positionH relativeFrom="column">
-              <wp:align>center</wp:align>
+              <wp:posOffset>0</wp:posOffset>
             </wp:positionH>
             <wp:positionV relativeFrom="paragraph">
-              <wp:posOffset>635</wp:posOffset>
+              <wp:posOffset>441325</wp:posOffset>
             </wp:positionV>
             <wp:extent cx="6332220" cy="4464050"/>
             <wp:effectExtent l="0" t="0" r="0" b="0"/>
@@ -2988,6 +2967,60 @@
             </a:graphic>
           </wp:anchor>
         </w:drawing>
+      </w:r>
+      <w:r>
+        <w:rPr/>
+        <w:t>T</w:t>
+      </w:r>
+      <w:r>
+        <w:rPr/>
+        <w:t>hreshold 220</w:t>
+      </w:r>
+    </w:p>
+    <w:p>
+      <w:pPr>
+        <w:pStyle w:val="Normal"/>
+        <w:rPr/>
+      </w:pPr>
+      <w:r>
+        <w:rPr/>
+      </w:r>
+    </w:p>
+    <w:p>
+      <w:pPr>
+        <w:pStyle w:val="Normal"/>
+        <w:rPr/>
+      </w:pPr>
+      <w:r>
+        <w:rPr/>
+      </w:r>
+    </w:p>
+    <w:p>
+      <w:pPr>
+        <w:pStyle w:val="Normal"/>
+        <w:rPr/>
+      </w:pPr>
+      <w:r>
+        <w:rPr/>
+      </w:r>
+    </w:p>
+    <w:p>
+      <w:pPr>
+        <w:pStyle w:val="Normal"/>
+        <w:rPr/>
+      </w:pPr>
+      <w:r>
+        <w:rPr/>
+      </w:r>
+    </w:p>
+    <w:p>
+      <w:pPr>
+        <w:pStyle w:val="Normal"/>
+        <w:rPr/>
+      </w:pPr>
+      <w:r>
+        <w:rPr/>
+        <w:t>Based on the difference threshold values, the region merging algorithm will output different results. For  example, with the image of threshold 220 would treat some of the regions as one region which are not actually the same region but because of the threshold value changes the intensity of the image, region merging algorithm would treat them as one. Based on the output images, threshold 180 returns the most ideal image for region merging algorithm.</w:t>
       </w:r>
     </w:p>
     <w:sectPr>

</xml_diff>